<commit_message>
adding plot for gender; more code for hcc
</commit_message>
<xml_diff>
--- a/literature/0_literature_gender match.docx
+++ b/literature/0_literature_gender match.docx
@@ -4,7 +4,6 @@
   <w:body>
     <w:p>
       <w:pPr>
-        <w:jc w:val="center"/>
         <w:rPr>
           <w:rFonts w:ascii="Times New Roman" w:hAnsi="Times New Roman" w:cs="Times New Roman"/>
         </w:rPr>
@@ -15,6 +14,263 @@
         <w:rPr>
           <w:rFonts w:ascii="Times New Roman" w:hAnsi="Times New Roman" w:cs="Times New Roman"/>
         </w:rPr>
+        <w:t xml:space="preserve">Using teacher value-added measure as proxy of teacher quality, </w:t>
+      </w:r>
+      <w:r>
+        <w:rPr>
+          <w:rFonts w:ascii="Times New Roman" w:hAnsi="Times New Roman" w:cs="Times New Roman"/>
+        </w:rPr>
+        <w:t>Aaronson et al</w:t>
+      </w:r>
+      <w:r>
+        <w:rPr>
+          <w:rFonts w:ascii="Times New Roman" w:hAnsi="Times New Roman" w:cs="Times New Roman"/>
+        </w:rPr>
+        <w:t xml:space="preserve"> (</w:t>
+      </w:r>
+      <w:r>
+        <w:rPr>
+          <w:rFonts w:ascii="Times New Roman" w:hAnsi="Times New Roman" w:cs="Times New Roman"/>
+        </w:rPr>
+        <w:t>2007</w:t>
+      </w:r>
+      <w:r>
+        <w:rPr>
+          <w:rFonts w:ascii="Times New Roman" w:hAnsi="Times New Roman" w:cs="Times New Roman"/>
+        </w:rPr>
+        <w:t xml:space="preserve">) found that female teachers are associated with about 0.07 grade equivalents higher than male teachers and this difference derives from female students, especially from female students with similar demographics. </w:t>
+      </w:r>
+    </w:p>
+    <w:p>
+      <w:pPr>
+        <w:rPr>
+          <w:rFonts w:ascii="Times New Roman" w:hAnsi="Times New Roman" w:cs="Times New Roman"/>
+        </w:rPr>
+      </w:pPr>
+      <w:r>
+        <w:rPr>
+          <w:rFonts w:ascii="Times New Roman" w:hAnsi="Times New Roman" w:cs="Times New Roman"/>
+          <w:noProof/>
+        </w:rPr>
+        <w:drawing>
+          <wp:inline distT="0" distB="0" distL="0" distR="0" wp14:anchorId="2A9C2CAE" wp14:editId="446ADBB6">
+            <wp:extent cx="5143163" cy="5988818"/>
+            <wp:effectExtent l="0" t="0" r="635" b="5715"/>
+            <wp:docPr id="3" name="Picture 3" descr="Table&#10;&#10;Description automatically generated"/>
+            <wp:cNvGraphicFramePr>
+              <a:graphicFrameLocks xmlns:a="http://schemas.openxmlformats.org/drawingml/2006/main" noChangeAspect="1"/>
+            </wp:cNvGraphicFramePr>
+            <a:graphic xmlns:a="http://schemas.openxmlformats.org/drawingml/2006/main">
+              <a:graphicData uri="http://schemas.openxmlformats.org/drawingml/2006/picture">
+                <pic:pic xmlns:pic="http://schemas.openxmlformats.org/drawingml/2006/picture">
+                  <pic:nvPicPr>
+                    <pic:cNvPr id="3" name="Picture 3" descr="Table&#10;&#10;Description automatically generated"/>
+                    <pic:cNvPicPr/>
+                  </pic:nvPicPr>
+                  <pic:blipFill>
+                    <a:blip r:embed="rId5">
+                      <a:extLst>
+                        <a:ext uri="{28A0092B-C50C-407E-A947-70E740481C1C}">
+                          <a14:useLocalDpi xmlns:a14="http://schemas.microsoft.com/office/drawing/2010/main" val="0"/>
+                        </a:ext>
+                      </a:extLst>
+                    </a:blip>
+                    <a:stretch>
+                      <a:fillRect/>
+                    </a:stretch>
+                  </pic:blipFill>
+                  <pic:spPr>
+                    <a:xfrm>
+                      <a:off x="0" y="0"/>
+                      <a:ext cx="5153379" cy="6000713"/>
+                    </a:xfrm>
+                    <a:prstGeom prst="rect">
+                      <a:avLst/>
+                    </a:prstGeom>
+                  </pic:spPr>
+                </pic:pic>
+              </a:graphicData>
+            </a:graphic>
+          </wp:inline>
+        </w:drawing>
+      </w:r>
+    </w:p>
+    <w:p>
+      <w:pPr>
+        <w:rPr>
+          <w:rFonts w:ascii="Times New Roman" w:hAnsi="Times New Roman" w:cs="Times New Roman"/>
+        </w:rPr>
+      </w:pPr>
+      <w:r>
+        <w:rPr>
+          <w:rFonts w:ascii="Times New Roman" w:hAnsi="Times New Roman" w:cs="Times New Roman"/>
+        </w:rPr>
+        <w:br w:type="page"/>
+      </w:r>
+    </w:p>
+    <w:p>
+      <w:pPr>
+        <w:rPr>
+          <w:rFonts w:ascii="Times New Roman" w:hAnsi="Times New Roman" w:cs="Times New Roman"/>
+        </w:rPr>
+      </w:pPr>
+      <w:r>
+        <w:rPr>
+          <w:rFonts w:ascii="Times New Roman" w:hAnsi="Times New Roman" w:cs="Times New Roman"/>
+        </w:rPr>
+        <w:lastRenderedPageBreak/>
+        <w:t>Cho (2012) using student fixed-effects model to estimate the effects of teacher-student gender matching using math and science data from 15 OECD countries and found that, in most countries, neither boys nor girls benefit from gender match</w:t>
+      </w:r>
+      <w:r>
+        <w:rPr>
+          <w:rFonts w:ascii="Times New Roman" w:hAnsi="Times New Roman" w:cs="Times New Roman"/>
+          <w:noProof/>
+        </w:rPr>
+        <w:drawing>
+          <wp:inline distT="0" distB="0" distL="0" distR="0" wp14:anchorId="6CA95ABB" wp14:editId="5A4D41B3">
+            <wp:extent cx="4044631" cy="6852976"/>
+            <wp:effectExtent l="0" t="0" r="0" b="5080"/>
+            <wp:docPr id="1" name="Picture 1" descr="Table&#10;&#10;Description automatically generated"/>
+            <wp:cNvGraphicFramePr>
+              <a:graphicFrameLocks xmlns:a="http://schemas.openxmlformats.org/drawingml/2006/main" noChangeAspect="1"/>
+            </wp:cNvGraphicFramePr>
+            <a:graphic xmlns:a="http://schemas.openxmlformats.org/drawingml/2006/main">
+              <a:graphicData uri="http://schemas.openxmlformats.org/drawingml/2006/picture">
+                <pic:pic xmlns:pic="http://schemas.openxmlformats.org/drawingml/2006/picture">
+                  <pic:nvPicPr>
+                    <pic:cNvPr id="1" name="Picture 1" descr="Table&#10;&#10;Description automatically generated"/>
+                    <pic:cNvPicPr/>
+                  </pic:nvPicPr>
+                  <pic:blipFill>
+                    <a:blip r:embed="rId6">
+                      <a:extLst>
+                        <a:ext uri="{28A0092B-C50C-407E-A947-70E740481C1C}">
+                          <a14:useLocalDpi xmlns:a14="http://schemas.microsoft.com/office/drawing/2010/main" val="0"/>
+                        </a:ext>
+                      </a:extLst>
+                    </a:blip>
+                    <a:stretch>
+                      <a:fillRect/>
+                    </a:stretch>
+                  </pic:blipFill>
+                  <pic:spPr>
+                    <a:xfrm>
+                      <a:off x="0" y="0"/>
+                      <a:ext cx="4052505" cy="6866317"/>
+                    </a:xfrm>
+                    <a:prstGeom prst="rect">
+                      <a:avLst/>
+                    </a:prstGeom>
+                  </pic:spPr>
+                </pic:pic>
+              </a:graphicData>
+            </a:graphic>
+          </wp:inline>
+        </w:drawing>
+      </w:r>
+    </w:p>
+    <w:p>
+      <w:pPr>
+        <w:rPr>
+          <w:rFonts w:ascii="Times New Roman" w:hAnsi="Times New Roman" w:cs="Times New Roman"/>
+        </w:rPr>
+      </w:pPr>
+    </w:p>
+    <w:p>
+      <w:pPr>
+        <w:rPr>
+          <w:rFonts w:ascii="Times New Roman" w:hAnsi="Times New Roman" w:cs="Times New Roman"/>
+        </w:rPr>
+      </w:pPr>
+      <w:r>
+        <w:rPr>
+          <w:rFonts w:ascii="Times New Roman" w:hAnsi="Times New Roman" w:cs="Times New Roman"/>
+          <w:noProof/>
+        </w:rPr>
+        <w:lastRenderedPageBreak/>
+        <w:drawing>
+          <wp:inline distT="0" distB="0" distL="0" distR="0" wp14:anchorId="6EBEADD1" wp14:editId="58666903">
+            <wp:extent cx="5943600" cy="4609465"/>
+            <wp:effectExtent l="0" t="0" r="0" b="635"/>
+            <wp:docPr id="2" name="Picture 2" descr="Table&#10;&#10;Description automatically generated"/>
+            <wp:cNvGraphicFramePr>
+              <a:graphicFrameLocks xmlns:a="http://schemas.openxmlformats.org/drawingml/2006/main" noChangeAspect="1"/>
+            </wp:cNvGraphicFramePr>
+            <a:graphic xmlns:a="http://schemas.openxmlformats.org/drawingml/2006/main">
+              <a:graphicData uri="http://schemas.openxmlformats.org/drawingml/2006/picture">
+                <pic:pic xmlns:pic="http://schemas.openxmlformats.org/drawingml/2006/picture">
+                  <pic:nvPicPr>
+                    <pic:cNvPr id="2" name="Picture 2" descr="Table&#10;&#10;Description automatically generated"/>
+                    <pic:cNvPicPr/>
+                  </pic:nvPicPr>
+                  <pic:blipFill>
+                    <a:blip r:embed="rId7" cstate="print">
+                      <a:extLst>
+                        <a:ext uri="{28A0092B-C50C-407E-A947-70E740481C1C}">
+                          <a14:useLocalDpi xmlns:a14="http://schemas.microsoft.com/office/drawing/2010/main" val="0"/>
+                        </a:ext>
+                      </a:extLst>
+                    </a:blip>
+                    <a:stretch>
+                      <a:fillRect/>
+                    </a:stretch>
+                  </pic:blipFill>
+                  <pic:spPr>
+                    <a:xfrm>
+                      <a:off x="0" y="0"/>
+                      <a:ext cx="5943600" cy="4609465"/>
+                    </a:xfrm>
+                    <a:prstGeom prst="rect">
+                      <a:avLst/>
+                    </a:prstGeom>
+                  </pic:spPr>
+                </pic:pic>
+              </a:graphicData>
+            </a:graphic>
+          </wp:inline>
+        </w:drawing>
+      </w:r>
+    </w:p>
+    <w:p>
+      <w:pPr>
+        <w:rPr>
+          <w:rFonts w:ascii="Times New Roman" w:hAnsi="Times New Roman" w:cs="Times New Roman"/>
+        </w:rPr>
+      </w:pPr>
+      <w:r>
+        <w:rPr>
+          <w:rFonts w:ascii="Times New Roman" w:hAnsi="Times New Roman" w:cs="Times New Roman"/>
+        </w:rPr>
+        <w:br w:type="page"/>
+      </w:r>
+    </w:p>
+    <w:p>
+      <w:pPr>
+        <w:jc w:val="center"/>
+        <w:rPr>
+          <w:rFonts w:ascii="Times New Roman" w:hAnsi="Times New Roman" w:cs="Times New Roman"/>
+        </w:rPr>
+      </w:pPr>
+    </w:p>
+    <w:p>
+      <w:pPr>
+        <w:jc w:val="center"/>
+        <w:rPr>
+          <w:rFonts w:ascii="Times New Roman" w:hAnsi="Times New Roman" w:cs="Times New Roman"/>
+        </w:rPr>
+      </w:pPr>
+    </w:p>
+    <w:p>
+      <w:pPr>
+        <w:jc w:val="center"/>
+        <w:rPr>
+          <w:rFonts w:ascii="Times New Roman" w:hAnsi="Times New Roman" w:cs="Times New Roman"/>
+        </w:rPr>
+      </w:pPr>
+      <w:r>
+        <w:rPr>
+          <w:rFonts w:ascii="Times New Roman" w:hAnsi="Times New Roman" w:cs="Times New Roman"/>
+        </w:rPr>
         <w:t>References</w:t>
       </w:r>
     </w:p>
@@ -38,7 +294,7 @@
         </w:rPr>
         <w:t xml:space="preserve">Aaronson, Barrow, L., &amp; Sander, W. (2007). Teachers and Student Achievement in the Chicago Public High Schools. Journal of Labor Economics, 25(1), 95–135. </w:t>
       </w:r>
-      <w:hyperlink r:id="rId4" w:history="1">
+      <w:hyperlink r:id="rId8" w:history="1">
         <w:r>
           <w:rPr>
             <w:rStyle w:val="Hyperlink"/>
@@ -83,7 +339,7 @@
         </w:rPr>
         <w:t xml:space="preserve">, G. W. (2019). Machine Learning Methods That Economists Should Know About. Annual Review of Economics, 11(1), 685–725. </w:t>
       </w:r>
-      <w:hyperlink r:id="rId5" w:history="1">
+      <w:hyperlink r:id="rId9" w:history="1">
         <w:r>
           <w:rPr>
             <w:rStyle w:val="Hyperlink"/>
@@ -128,7 +384,7 @@
         </w:rPr>
         <w:t xml:space="preserve">, J., &amp; Wager, S. (2019). GENERALIZED RANDOM FORESTS. The Annals of Statistics, 47(2), 1148–1178. </w:t>
       </w:r>
-      <w:hyperlink r:id="rId6" w:history="1">
+      <w:hyperlink r:id="rId10" w:history="1">
         <w:r>
           <w:rPr>
             <w:rStyle w:val="Hyperlink"/>
@@ -193,7 +449,7 @@
         </w:rPr>
         <w:t xml:space="preserve">, J. L. (2007). Teacher credentials and student achievement: Longitudinal analysis with student fixed effects. Economics of Education Review, 26(6), 673–682. </w:t>
       </w:r>
-      <w:hyperlink r:id="rId7" w:history="1">
+      <w:hyperlink r:id="rId11" w:history="1">
         <w:r>
           <w:rPr>
             <w:rStyle w:val="Hyperlink"/>
@@ -252,7 +508,7 @@
         </w:rPr>
         <w:t xml:space="preserve">(3), 528–554. </w:t>
       </w:r>
-      <w:hyperlink r:id="rId8" w:history="1">
+      <w:hyperlink r:id="rId12" w:history="1">
         <w:r>
           <w:rPr>
             <w:rStyle w:val="Hyperlink"/>
@@ -287,7 +543,7 @@
         </w:rPr>
         <w:t xml:space="preserve">Gong, Lu, Y., &amp; Song, H. (2018). The effect of teacher gender on students’ academic and noncognitive outcomes. Journal of Labor Economics, 36(3), 743–778. </w:t>
       </w:r>
-      <w:hyperlink r:id="rId9" w:history="1">
+      <w:hyperlink r:id="rId13" w:history="1">
         <w:r>
           <w:rPr>
             <w:rStyle w:val="Hyperlink"/>
@@ -358,7 +614,7 @@
         </w:rPr>
         <w:t xml:space="preserve">Harris, &amp; Sass, T. R. (2011). Teacher training, teacher quality and student achievement. Journal of Public Economics, 95(7), 798–812. </w:t>
       </w:r>
-      <w:hyperlink r:id="rId10" w:history="1">
+      <w:hyperlink r:id="rId14" w:history="1">
         <w:r>
           <w:rPr>
             <w:rStyle w:val="Hyperlink"/>
@@ -381,7 +637,7 @@
         </w:rPr>
         <w:t xml:space="preserve">Hill, Charalambous, C. Y., &amp; Chin, M. J. (2019). Teacher Characteristics and Student Learning in Mathematics: A Comprehensive Assessment. Educational Policy (Los Altos, Calif.), 33(7), 1103–1134. </w:t>
       </w:r>
-      <w:hyperlink r:id="rId11" w:history="1">
+      <w:hyperlink r:id="rId15" w:history="1">
         <w:r>
           <w:rPr>
             <w:rStyle w:val="Hyperlink"/>
@@ -424,7 +680,7 @@
         </w:rPr>
         <w:t xml:space="preserve">, L. (2004). The impact of teacher training on student achievement: Quasi-experimental evidence from school reform efforts in Chicago. The Journal of Human Resources, 39(1), 50–79. </w:t>
       </w:r>
-      <w:hyperlink r:id="rId12" w:history="1">
+      <w:hyperlink r:id="rId16" w:history="1">
         <w:r>
           <w:rPr>
             <w:rStyle w:val="Hyperlink"/>
@@ -475,7 +731,7 @@
         </w:rPr>
         <w:t xml:space="preserve"> Panel Data. American Educational Research Journal, 53(5), 1411–1449. </w:t>
       </w:r>
-      <w:hyperlink r:id="rId13" w:history="1">
+      <w:hyperlink r:id="rId17" w:history="1">
         <w:r>
           <w:rPr>
             <w:rStyle w:val="Hyperlink"/>
@@ -534,7 +790,7 @@
         </w:rPr>
         <w:t xml:space="preserve"> Evidence from New York City. Economics of Education Review, 27(6), 615–631. </w:t>
       </w:r>
-      <w:hyperlink r:id="rId14" w:history="1">
+      <w:hyperlink r:id="rId18" w:history="1">
         <w:r>
           <w:rPr>
             <w:rStyle w:val="Hyperlink"/>
@@ -563,9 +819,10 @@
         <w:rPr>
           <w:rFonts w:ascii="Times New Roman" w:hAnsi="Times New Roman" w:cs="Times New Roman"/>
         </w:rPr>
+        <w:lastRenderedPageBreak/>
         <w:t xml:space="preserve">Ladd, &amp; Sorensen, L. C. (2017). Returns to Teacher Experience: Student Achievement and Motivation in Middle School. Education Finance and Policy, 12(2), 241–279. </w:t>
       </w:r>
-      <w:hyperlink r:id="rId15" w:history="1">
+      <w:hyperlink r:id="rId19" w:history="1">
         <w:r>
           <w:rPr>
             <w:rStyle w:val="Hyperlink"/>
@@ -586,10 +843,9 @@
         <w:rPr>
           <w:rFonts w:ascii="Times New Roman" w:hAnsi="Times New Roman" w:cs="Times New Roman"/>
         </w:rPr>
-        <w:lastRenderedPageBreak/>
         <w:t xml:space="preserve">Lim, &amp; Meer, J. (2017). The impact of teacher-student gender matches: Random assignment evidence from South Korea. The Journal of Human Resources, 52(4), 979–997. </w:t>
       </w:r>
-      <w:hyperlink r:id="rId16" w:history="1">
+      <w:hyperlink r:id="rId20" w:history="1">
         <w:r>
           <w:rPr>
             <w:rStyle w:val="Hyperlink"/>
@@ -654,7 +910,7 @@
         </w:rPr>
         <w:t xml:space="preserve"> longitudinal data. Applied Economics, 52(6), 568–582. </w:t>
       </w:r>
-      <w:hyperlink r:id="rId17" w:history="1">
+      <w:hyperlink r:id="rId21" w:history="1">
         <w:r>
           <w:rPr>
             <w:rStyle w:val="Hyperlink"/>
@@ -685,7 +941,7 @@
         </w:rPr>
         <w:t xml:space="preserve">Rockoff. (2004). The Impact of Individual Teachers on Student Achievement: Evidence from Panel Data. The American Economic Review, 94(2), 247–252. </w:t>
       </w:r>
-      <w:hyperlink r:id="rId18" w:history="1">
+      <w:hyperlink r:id="rId22" w:history="1">
         <w:r>
           <w:rPr>
             <w:rStyle w:val="Hyperlink"/>
@@ -708,7 +964,7 @@
         </w:rPr>
         <w:t xml:space="preserve">Sansone. (2017). Why does teacher gender matter? Economics of Education Review, 61(December), 9–18. </w:t>
       </w:r>
-      <w:hyperlink r:id="rId19" w:history="1">
+      <w:hyperlink r:id="rId23" w:history="1">
         <w:r>
           <w:rPr>
             <w:rStyle w:val="Hyperlink"/>
@@ -737,7 +993,7 @@
         </w:rPr>
         <w:t xml:space="preserve">Sansone. (2019). Teacher Characteristics, Student Beliefs, and the Gender Gap in STEM Fields. Educational Evaluation and Policy Analysis, 41(2), 127–144. </w:t>
       </w:r>
-      <w:hyperlink r:id="rId20" w:history="1">
+      <w:hyperlink r:id="rId24" w:history="1">
         <w:r>
           <w:rPr>
             <w:rStyle w:val="Hyperlink"/>
@@ -794,7 +1050,7 @@
         </w:rPr>
         <w:t xml:space="preserve">, T. T., &amp; Pickering, K. A. (2013). The effect of same-gender teacher assignment on student achievement in the elementary and secondary grades: Evidence from panel data. Economics of Education Review, 34, 69–75. </w:t>
       </w:r>
-      <w:hyperlink r:id="rId21" w:history="1">
+      <w:hyperlink r:id="rId25" w:history="1">
         <w:r>
           <w:rPr>
             <w:rStyle w:val="Hyperlink"/>
@@ -823,7 +1079,7 @@
         </w:rPr>
         <w:t xml:space="preserve">Xu, &amp; Li, Q. (2018). Gender achievement gaps among Chinese middle school students and the role of teachers’ gender. Economics of Education Review, 67, 82–93. </w:t>
       </w:r>
-      <w:hyperlink r:id="rId22" w:history="1">
+      <w:hyperlink r:id="rId26" w:history="1">
         <w:r>
           <w:rPr>
             <w:rStyle w:val="Hyperlink"/>
@@ -869,6 +1125,127 @@
     </w:sectPr>
   </w:body>
 </w:document>
+</file>
+
+<file path=word/numbering.xml><?xml version="1.0" encoding="utf-8"?>
+<w:numbering xmlns:wpc="http://schemas.microsoft.com/office/word/2010/wordprocessingCanvas" xmlns:cx="http://schemas.microsoft.com/office/drawing/2014/chartex" xmlns:cx1="http://schemas.microsoft.com/office/drawing/2015/9/8/chartex" xmlns:cx2="http://schemas.microsoft.com/office/drawing/2015/10/21/chartex" xmlns:cx3="http://schemas.microsoft.com/office/drawing/2016/5/9/chartex" xmlns:cx4="http://schemas.microsoft.com/office/drawing/2016/5/10/chartex" xmlns:cx5="http://schemas.microsoft.com/office/drawing/2016/5/11/chartex" xmlns:cx6="http://schemas.microsoft.com/office/drawing/2016/5/12/chartex" xmlns:cx7="http://schemas.microsoft.com/office/drawing/2016/5/13/chartex" xmlns:cx8="http://schemas.microsoft.com/office/drawing/2016/5/14/chartex" xmlns:mc="http://schemas.openxmlformats.org/markup-compatibility/2006" xmlns:aink="http://schemas.microsoft.com/office/drawing/2016/ink" xmlns:am3d="http://schemas.microsoft.com/office/drawing/2017/model3d" xmlns:o="urn:schemas-microsoft-com:office:office" xmlns:oel="http://schemas.microsoft.com/office/2019/extlst" xmlns:r="http://schemas.openxmlformats.org/officeDocument/2006/relationships" xmlns:m="http://schemas.openxmlformats.org/officeDocument/2006/math" xmlns:v="urn:schemas-microsoft-com:vml" xmlns:wp14="http://schemas.microsoft.com/office/word/2010/wordprocessingDrawing" xmlns:wp="http://schemas.openxmlformats.org/drawingml/2006/wordprocessingDrawing" xmlns:w10="urn:schemas-microsoft-com:office:word" xmlns:w="http://schemas.openxmlformats.org/wordprocessingml/2006/main" xmlns:w14="http://schemas.microsoft.com/office/word/2010/wordml" xmlns:w15="http://schemas.microsoft.com/office/word/2012/wordml" xmlns:w16cex="http://schemas.microsoft.com/office/word/2018/wordml/cex" xmlns:w16cid="http://schemas.microsoft.com/office/word/2016/wordml/cid" xmlns:w16="http://schemas.microsoft.com/office/word/2018/wordml" xmlns:w16sdtdh="http://schemas.microsoft.com/office/word/2020/wordml/sdtdatahash" xmlns:w16se="http://schemas.microsoft.com/office/word/2015/wordml/symex" xmlns:wpg="http://schemas.microsoft.com/office/word/2010/wordprocessingGroup" xmlns:wpi="http://schemas.microsoft.com/office/word/2010/wordprocessingInk" xmlns:wne="http://schemas.microsoft.com/office/word/2006/wordml" xmlns:wps="http://schemas.microsoft.com/office/word/2010/wordprocessingShape" mc:Ignorable="w14 w15 w16se w16cid w16 w16cex w16sdtdh wp14">
+  <w:abstractNum w:abstractNumId="0" w15:restartNumberingAfterBreak="0">
+    <w:nsid w:val="51C957FC"/>
+    <w:multiLevelType w:val="hybridMultilevel"/>
+    <w:tmpl w:val="53D813D2"/>
+    <w:lvl w:ilvl="0" w:tplc="04090001">
+      <w:start w:val="1"/>
+      <w:numFmt w:val="bullet"/>
+      <w:lvlText w:val=""/>
+      <w:lvlJc w:val="left"/>
+      <w:pPr>
+        <w:ind w:left="720" w:hanging="360"/>
+      </w:pPr>
+      <w:rPr>
+        <w:rFonts w:ascii="Symbol" w:hAnsi="Symbol" w:hint="default"/>
+      </w:rPr>
+    </w:lvl>
+    <w:lvl w:ilvl="1" w:tplc="04090003" w:tentative="1">
+      <w:start w:val="1"/>
+      <w:numFmt w:val="bullet"/>
+      <w:lvlText w:val="o"/>
+      <w:lvlJc w:val="left"/>
+      <w:pPr>
+        <w:ind w:left="1440" w:hanging="360"/>
+      </w:pPr>
+      <w:rPr>
+        <w:rFonts w:ascii="Courier New" w:hAnsi="Courier New" w:cs="Courier New" w:hint="default"/>
+      </w:rPr>
+    </w:lvl>
+    <w:lvl w:ilvl="2" w:tplc="04090005" w:tentative="1">
+      <w:start w:val="1"/>
+      <w:numFmt w:val="bullet"/>
+      <w:lvlText w:val=""/>
+      <w:lvlJc w:val="left"/>
+      <w:pPr>
+        <w:ind w:left="2160" w:hanging="360"/>
+      </w:pPr>
+      <w:rPr>
+        <w:rFonts w:ascii="Wingdings" w:hAnsi="Wingdings" w:hint="default"/>
+      </w:rPr>
+    </w:lvl>
+    <w:lvl w:ilvl="3" w:tplc="04090001" w:tentative="1">
+      <w:start w:val="1"/>
+      <w:numFmt w:val="bullet"/>
+      <w:lvlText w:val=""/>
+      <w:lvlJc w:val="left"/>
+      <w:pPr>
+        <w:ind w:left="2880" w:hanging="360"/>
+      </w:pPr>
+      <w:rPr>
+        <w:rFonts w:ascii="Symbol" w:hAnsi="Symbol" w:hint="default"/>
+      </w:rPr>
+    </w:lvl>
+    <w:lvl w:ilvl="4" w:tplc="04090003" w:tentative="1">
+      <w:start w:val="1"/>
+      <w:numFmt w:val="bullet"/>
+      <w:lvlText w:val="o"/>
+      <w:lvlJc w:val="left"/>
+      <w:pPr>
+        <w:ind w:left="3600" w:hanging="360"/>
+      </w:pPr>
+      <w:rPr>
+        <w:rFonts w:ascii="Courier New" w:hAnsi="Courier New" w:cs="Courier New" w:hint="default"/>
+      </w:rPr>
+    </w:lvl>
+    <w:lvl w:ilvl="5" w:tplc="04090005" w:tentative="1">
+      <w:start w:val="1"/>
+      <w:numFmt w:val="bullet"/>
+      <w:lvlText w:val=""/>
+      <w:lvlJc w:val="left"/>
+      <w:pPr>
+        <w:ind w:left="4320" w:hanging="360"/>
+      </w:pPr>
+      <w:rPr>
+        <w:rFonts w:ascii="Wingdings" w:hAnsi="Wingdings" w:hint="default"/>
+      </w:rPr>
+    </w:lvl>
+    <w:lvl w:ilvl="6" w:tplc="04090001" w:tentative="1">
+      <w:start w:val="1"/>
+      <w:numFmt w:val="bullet"/>
+      <w:lvlText w:val=""/>
+      <w:lvlJc w:val="left"/>
+      <w:pPr>
+        <w:ind w:left="5040" w:hanging="360"/>
+      </w:pPr>
+      <w:rPr>
+        <w:rFonts w:ascii="Symbol" w:hAnsi="Symbol" w:hint="default"/>
+      </w:rPr>
+    </w:lvl>
+    <w:lvl w:ilvl="7" w:tplc="04090003" w:tentative="1">
+      <w:start w:val="1"/>
+      <w:numFmt w:val="bullet"/>
+      <w:lvlText w:val="o"/>
+      <w:lvlJc w:val="left"/>
+      <w:pPr>
+        <w:ind w:left="5760" w:hanging="360"/>
+      </w:pPr>
+      <w:rPr>
+        <w:rFonts w:ascii="Courier New" w:hAnsi="Courier New" w:cs="Courier New" w:hint="default"/>
+      </w:rPr>
+    </w:lvl>
+    <w:lvl w:ilvl="8" w:tplc="04090005" w:tentative="1">
+      <w:start w:val="1"/>
+      <w:numFmt w:val="bullet"/>
+      <w:lvlText w:val=""/>
+      <w:lvlJc w:val="left"/>
+      <w:pPr>
+        <w:ind w:left="6480" w:hanging="360"/>
+      </w:pPr>
+      <w:rPr>
+        <w:rFonts w:ascii="Wingdings" w:hAnsi="Wingdings" w:hint="default"/>
+      </w:rPr>
+    </w:lvl>
+  </w:abstractNum>
+  <w:num w:numId="1" w16cid:durableId="1881673380">
+    <w:abstractNumId w:val="0"/>
+  </w:num>
+</w:numbering>
 </file>
 
 <file path=word/styles.xml><?xml version="1.0" encoding="utf-8"?>
@@ -1442,6 +1819,17 @@
       <w:u w:val="single"/>
     </w:rPr>
   </w:style>
+  <w:style w:type="paragraph" w:styleId="ListParagraph">
+    <w:name w:val="List Paragraph"/>
+    <w:basedOn w:val="Normal"/>
+    <w:uiPriority w:val="34"/>
+    <w:qFormat/>
+    <w:rsid w:val="009D2CDC"/>
+    <w:pPr>
+      <w:ind w:left="720"/>
+      <w:contextualSpacing/>
+    </w:pPr>
+  </w:style>
 </w:styles>
 </file>
 

</xml_diff>